<commit_message>
Especificada a nova gramática de axiomas.
</commit_message>
<xml_diff>
--- a/documentos/Gramática da nova sintaxe dos puzzles.docx
+++ b/documentos/Gramática da nova sintaxe dos puzzles.docx
@@ -13,63 +13,440 @@
     <w:p>
       <w:pPr>
         <w:rPr>
-          <w:rStyle w:val="nfaseSutil"/>
-        </w:rPr>
-      </w:pPr>
-      <w:r>
-        <w:rPr>
-          <w:rStyle w:val="nfaseSutil"/>
-        </w:rPr>
-        <w:t>Arquivo</w:t>
-      </w:r>
-      <w:r>
-        <w:rPr>
-          <w:rStyle w:val="nfaseSutil"/>
+          <w:rStyle w:val="nfaseIntensa"/>
+        </w:rPr>
+      </w:pPr>
+      <w:r>
+        <w:rPr>
+          <w:rStyle w:val="nfaseIntensa"/>
+        </w:rPr>
+        <w:t>A primeira etapa na leitura dos arquivos de descrição de puzzles é eliminar os comentários. São considerados comentários:</w:t>
+      </w:r>
+    </w:p>
+    <w:p>
+      <w:pPr>
+        <w:pStyle w:val="PargrafodaLista"/>
+        <w:numPr>
+          <w:ilvl w:val="0"/>
+          <w:numId w:val="1"/>
+        </w:numPr>
+        <w:rPr>
+          <w:rStyle w:val="nfaseIntensa"/>
+        </w:rPr>
+      </w:pPr>
+      <w:r>
+        <w:rPr>
+          <w:rStyle w:val="nfaseIntensa"/>
+        </w:rPr>
+        <w:t>Toda linha que contenha apenas caracteres em branco (tabulações, espaços e quebra de linha).</w:t>
+      </w:r>
+    </w:p>
+    <w:p>
+      <w:pPr>
+        <w:pStyle w:val="PargrafodaLista"/>
+        <w:numPr>
+          <w:ilvl w:val="0"/>
+          <w:numId w:val="1"/>
+        </w:numPr>
+        <w:rPr>
+          <w:rStyle w:val="nfaseIntensa"/>
+        </w:rPr>
+      </w:pPr>
+      <w:r>
+        <w:rPr>
+          <w:rStyle w:val="nfaseIntensa"/>
+        </w:rPr>
+        <w:t>Toda linha vazia.</w:t>
+      </w:r>
+    </w:p>
+    <w:p>
+      <w:pPr>
+        <w:pStyle w:val="PargrafodaLista"/>
+        <w:numPr>
+          <w:ilvl w:val="0"/>
+          <w:numId w:val="1"/>
+        </w:numPr>
+        <w:rPr>
+          <w:rStyle w:val="nfaseIntensa"/>
+        </w:rPr>
+      </w:pPr>
+      <w:r>
+        <w:rPr>
+          <w:rStyle w:val="nfaseIntensa"/>
+        </w:rPr>
+        <w:t>Toda linha cujo primeiro caractere não branco seja #.</w:t>
+      </w:r>
+    </w:p>
+    <w:p>
+      <w:pPr>
+        <w:pStyle w:val="PargrafodaLista"/>
+        <w:numPr>
+          <w:ilvl w:val="0"/>
+          <w:numId w:val="1"/>
+        </w:numPr>
+        <w:rPr>
+          <w:rStyle w:val="nfaseIntensa"/>
+        </w:rPr>
+      </w:pPr>
+      <w:r>
+        <w:rPr>
+          <w:rStyle w:val="nfaseIntensa"/>
+        </w:rPr>
+        <w:t>Todo conteúdo da seção de nome.</w:t>
+      </w:r>
+    </w:p>
+    <w:p>
+      <w:pPr>
+        <w:rPr>
+          <w:rStyle w:val="nfaseIntensa"/>
+        </w:rPr>
+      </w:pPr>
+      <w:r>
+        <w:rPr>
+          <w:rStyle w:val="nfaseIntensa"/>
+        </w:rPr>
+        <w:t>Todo arquivo é formado por três seções:</w:t>
+      </w:r>
+    </w:p>
+    <w:p>
+      <w:pPr>
+        <w:pStyle w:val="PargrafodaLista"/>
+        <w:numPr>
+          <w:ilvl w:val="0"/>
+          <w:numId w:val="2"/>
+        </w:numPr>
+        <w:rPr>
+          <w:rStyle w:val="nfaseIntensa"/>
+        </w:rPr>
+      </w:pPr>
+      <w:r>
+        <w:rPr>
+          <w:rStyle w:val="nfaseIntensa"/>
+        </w:rPr>
+        <w:t>Seção de nome: Nome e descrição geral do problema. No momento é ignorada. É iniciada por uma linha contendo “nome:”.</w:t>
+      </w:r>
+    </w:p>
+    <w:p>
+      <w:pPr>
+        <w:pStyle w:val="PargrafodaLista"/>
+        <w:numPr>
+          <w:ilvl w:val="0"/>
+          <w:numId w:val="2"/>
+        </w:numPr>
+        <w:rPr>
+          <w:rStyle w:val="nfaseIntensa"/>
+        </w:rPr>
+      </w:pPr>
+      <w:r>
+        <w:rPr>
+          <w:rStyle w:val="nfaseIntensa"/>
+        </w:rPr>
+        <w:t>Seção de axiomas: Especifica as tautologias que representam as regras e verdades do puzzle em questão. É iniciada por uma linha contendo “axiomas:”.</w:t>
+      </w:r>
+    </w:p>
+    <w:p>
+      <w:pPr>
+        <w:pStyle w:val="PargrafodaLista"/>
+        <w:numPr>
+          <w:ilvl w:val="0"/>
+          <w:numId w:val="2"/>
+        </w:numPr>
+        <w:rPr>
+          <w:rStyle w:val="nfaseIntensa"/>
+        </w:rPr>
+      </w:pPr>
+      <w:r>
+        <w:rPr>
+          <w:rStyle w:val="nfaseIntensa"/>
+        </w:rPr>
+        <w:t>Seção de solução: Especifica o que se procura descobrir e opcionalmente qual a solução esperada. É iniciada por uma linha contendo “solução:”.</w:t>
+      </w:r>
+    </w:p>
+    <w:p>
+      <w:pPr>
+        <w:rPr>
+          <w:rStyle w:val="nfaseIntensa"/>
+        </w:rPr>
+      </w:pPr>
+      <w:r>
+        <w:rPr>
+          <w:rStyle w:val="nfaseIntensa"/>
+        </w:rPr>
+        <w:t>A seção de axiomas é a seção principal do arquivo. O seu conteúdo pode ser descrito através da seguinte gramática:</w:t>
+      </w:r>
+    </w:p>
+    <w:p>
+      <w:pPr>
+        <w:rPr>
+          <w:rStyle w:val="nfase"/>
+        </w:rPr>
+      </w:pPr>
+      <w:r>
+        <w:rPr>
+          <w:rStyle w:val="nfaseSutil"/>
+        </w:rPr>
+        <w:t>Axiomas</w:t>
+      </w:r>
+      <w:r>
+        <w:rPr>
+          <w:rStyle w:val="nfase"/>
+        </w:rPr>
+        <w:t xml:space="preserve"> -&gt; </w:t>
+      </w:r>
+      <w:r>
+        <w:rPr>
+          <w:rStyle w:val="nfaseSutil"/>
+        </w:rPr>
+        <w:t>Axioma</w:t>
+      </w:r>
+      <w:r>
+        <w:rPr>
+          <w:rStyle w:val="nfase"/>
         </w:rPr>
         <w:t xml:space="preserve"> </w:t>
       </w:r>
       <w:r>
         <w:rPr>
-          <w:rStyle w:val="nfase"/>
-        </w:rPr>
-        <w:t xml:space="preserve">-&gt; </w:t>
-      </w:r>
-      <w:r>
-        <w:rPr>
-          <w:rStyle w:val="nfaseSutil"/>
-        </w:rPr>
-        <w:t>Seção_De_Nome Seção_de_sentenças Seção_de_solução</w:t>
-      </w:r>
-    </w:p>
-    <w:p>
-      <w:pPr>
-        <w:rPr>
-          <w:rStyle w:val="Forte"/>
-        </w:rPr>
-      </w:pPr>
-      <w:r>
-        <w:rPr>
-          <w:rStyle w:val="nfaseSutil"/>
-        </w:rPr>
-        <w:t xml:space="preserve">Seção_de_nome </w:t>
-      </w:r>
-      <w:r>
-        <w:rPr>
-          <w:rStyle w:val="nfase"/>
-        </w:rPr>
-        <w:t xml:space="preserve">-&gt; </w:t>
-      </w:r>
-      <w:r>
-        <w:rPr>
-          <w:rStyle w:val="Forte"/>
-        </w:rPr>
-        <w:t xml:space="preserve">rótulo_de_nome separador </w:t>
-      </w:r>
-      <w:r>
-        <w:rPr>
-          <w:rStyle w:val="Forte"/>
-        </w:rPr>
-        <w:t xml:space="preserve">fim_de_linha </w:t>
+          <w:rStyle w:val="nfaseSutil"/>
+        </w:rPr>
+        <w:t>Axiomas</w:t>
+      </w:r>
+      <w:r>
+        <w:rPr>
+          <w:rStyle w:val="nfase"/>
+        </w:rPr>
+        <w:t xml:space="preserve"> | </w:t>
+      </w:r>
+      <w:r>
+        <w:rPr>
+          <w:rStyle w:val="nfaseSutil"/>
+        </w:rPr>
+        <w:t>Axioma</w:t>
+      </w:r>
+    </w:p>
+    <w:p>
+      <w:pPr>
+        <w:rPr>
+          <w:rStyle w:val="nfase"/>
+        </w:rPr>
+      </w:pPr>
+      <w:r>
+        <w:rPr>
+          <w:rStyle w:val="nfaseSutil"/>
+        </w:rPr>
+        <w:t>Axioma</w:t>
+      </w:r>
+      <w:r>
+        <w:rPr>
+          <w:rStyle w:val="nfase"/>
+        </w:rPr>
+        <w:t xml:space="preserve"> -&gt; </w:t>
+      </w:r>
+      <w:r>
+        <w:rPr>
+          <w:rStyle w:val="nfaseSutil"/>
+        </w:rPr>
+        <w:t>Expressão</w:t>
+      </w:r>
+      <w:r>
+        <w:rPr>
+          <w:rStyle w:val="nfase"/>
+        </w:rPr>
+        <w:t xml:space="preserve"> | </w:t>
+      </w:r>
+      <w:r>
+        <w:rPr>
+          <w:rStyle w:val="nfaseSutil"/>
+        </w:rPr>
+        <w:t>Contagem</w:t>
+      </w:r>
+    </w:p>
+    <w:p>
+      <w:pPr>
+        <w:rPr>
+          <w:rStyle w:val="nfase"/>
+        </w:rPr>
+      </w:pPr>
+      <w:r>
+        <w:rPr>
+          <w:rStyle w:val="nfaseSutil"/>
+        </w:rPr>
+        <w:t>Expressão</w:t>
+      </w:r>
+      <w:r>
+        <w:rPr>
+          <w:rStyle w:val="nfase"/>
+        </w:rPr>
+        <w:t xml:space="preserve"> -&gt; </w:t>
+      </w:r>
+      <w:r>
+        <w:rPr>
+          <w:rStyle w:val="nfaseSutil"/>
+        </w:rPr>
+        <w:t>Termo</w:t>
+      </w:r>
+      <w:r>
+        <w:rPr>
+          <w:rStyle w:val="nfase"/>
+        </w:rPr>
+        <w:t xml:space="preserve"> | </w:t>
+      </w:r>
+      <w:r>
+        <w:rPr>
+          <w:rStyle w:val="nfaseSutil"/>
+        </w:rPr>
+        <w:t>Termo</w:t>
+      </w:r>
+      <w:r>
+        <w:rPr>
+          <w:rStyle w:val="nfase"/>
+        </w:rPr>
+        <w:t xml:space="preserve"> </w:t>
+      </w:r>
+      <w:r>
+        <w:rPr>
+          <w:rStyle w:val="Forte"/>
+        </w:rPr>
+        <w:t>E</w:t>
+      </w:r>
+      <w:r>
+        <w:rPr>
+          <w:rStyle w:val="nfase"/>
+        </w:rPr>
+        <w:t xml:space="preserve"> </w:t>
+      </w:r>
+      <w:r>
+        <w:rPr>
+          <w:rStyle w:val="nfaseSutil"/>
+        </w:rPr>
+        <w:t>Expressão</w:t>
+      </w:r>
+      <w:r>
+        <w:rPr>
+          <w:rStyle w:val="nfase"/>
+        </w:rPr>
+        <w:t xml:space="preserve"> | </w:t>
+      </w:r>
+      <w:r>
+        <w:rPr>
+          <w:rStyle w:val="nfaseSutil"/>
+        </w:rPr>
+        <w:t>Termo</w:t>
+      </w:r>
+      <w:r>
+        <w:rPr>
+          <w:rStyle w:val="nfase"/>
+        </w:rPr>
+        <w:t xml:space="preserve"> </w:t>
+      </w:r>
+      <w:r>
+        <w:rPr>
+          <w:rStyle w:val="Forte"/>
+        </w:rPr>
+        <w:t>OU</w:t>
+      </w:r>
+      <w:r>
+        <w:rPr>
+          <w:rStyle w:val="nfase"/>
+        </w:rPr>
+        <w:t xml:space="preserve"> </w:t>
+      </w:r>
+      <w:r>
+        <w:rPr>
+          <w:rStyle w:val="nfaseSutil"/>
+        </w:rPr>
+        <w:t>Expressão</w:t>
+      </w:r>
+      <w:r>
+        <w:rPr>
+          <w:rStyle w:val="nfase"/>
+        </w:rPr>
+        <w:t xml:space="preserve"> | </w:t>
+      </w:r>
+      <w:r>
+        <w:rPr>
+          <w:rStyle w:val="nfaseSutil"/>
+        </w:rPr>
+        <w:t>Termo</w:t>
+      </w:r>
+      <w:r>
+        <w:rPr>
+          <w:rStyle w:val="nfase"/>
+        </w:rPr>
+        <w:t xml:space="preserve"> </w:t>
+      </w:r>
+      <w:r>
+        <w:rPr>
+          <w:rStyle w:val="Forte"/>
+        </w:rPr>
+        <w:t>IMPLICA</w:t>
+      </w:r>
+      <w:r>
+        <w:rPr>
+          <w:rStyle w:val="nfase"/>
+        </w:rPr>
+        <w:t xml:space="preserve"> </w:t>
+      </w:r>
+      <w:r>
+        <w:rPr>
+          <w:rStyle w:val="nfaseSutil"/>
+        </w:rPr>
+        <w:t>Expressão</w:t>
+      </w:r>
+      <w:r>
+        <w:rPr>
+          <w:rStyle w:val="nfase"/>
+        </w:rPr>
+        <w:t xml:space="preserve"> | </w:t>
+      </w:r>
+      <w:r>
+        <w:rPr>
+          <w:rStyle w:val="nfaseSutil"/>
+        </w:rPr>
+        <w:t>Termo</w:t>
+      </w:r>
+      <w:r>
+        <w:rPr>
+          <w:rStyle w:val="nfase"/>
+        </w:rPr>
+        <w:t xml:space="preserve"> </w:t>
+      </w:r>
+      <w:r>
+        <w:rPr>
+          <w:rStyle w:val="Forte"/>
+        </w:rPr>
+        <w:t>IGUAL</w:t>
+      </w:r>
+      <w:r>
+        <w:rPr>
+          <w:rStyle w:val="nfase"/>
+        </w:rPr>
+        <w:t xml:space="preserve"> </w:t>
+      </w:r>
+      <w:r>
+        <w:rPr>
+          <w:rStyle w:val="nfaseSutil"/>
+        </w:rPr>
+        <w:t>Expressão</w:t>
+      </w:r>
+    </w:p>
+    <w:p>
+      <w:pPr>
+        <w:rPr>
+          <w:rStyle w:val="nfase"/>
+        </w:rPr>
+      </w:pPr>
+      <w:r>
+        <w:rPr>
+          <w:rStyle w:val="nfaseSutil"/>
+        </w:rPr>
+        <w:t>Termo</w:t>
+      </w:r>
+      <w:r>
+        <w:rPr>
+          <w:rStyle w:val="nfase"/>
+        </w:rPr>
+        <w:t xml:space="preserve"> -&gt; </w:t>
       </w:r>
       <w:r>
         <w:rPr>
@@ -77,63 +454,339 @@
         </w:rPr>
         <w:t>nome</w:t>
       </w:r>
-    </w:p>
-    <w:p>
-      <w:pPr>
-        <w:rPr>
-          <w:rStyle w:val="nfase"/>
-        </w:rPr>
-      </w:pPr>
-      <w:r>
-        <w:rPr>
-          <w:rStyle w:val="Forte"/>
-        </w:rPr>
-        <w:t xml:space="preserve">Rótulo_de_nome </w:t>
-      </w:r>
-      <w:r>
-        <w:rPr>
-          <w:rStyle w:val="nfase"/>
-        </w:rPr>
-        <w:t>é o texto “nome”</w:t>
-      </w:r>
-    </w:p>
-    <w:p>
-      <w:pPr>
-        <w:rPr>
-          <w:rStyle w:val="nfase"/>
-        </w:rPr>
-      </w:pPr>
-      <w:r>
-        <w:rPr>
-          <w:rStyle w:val="Forte"/>
-        </w:rPr>
-        <w:t xml:space="preserve">Separador </w:t>
-      </w:r>
-      <w:r>
-        <w:rPr>
-          <w:rStyle w:val="nfase"/>
-        </w:rPr>
-        <w:t>é o texto “:”</w:t>
-      </w:r>
-    </w:p>
-    <w:p>
-      <w:pPr>
-        <w:rPr>
-          <w:rStyle w:val="nfase"/>
-        </w:rPr>
-      </w:pPr>
-      <w:r>
-        <w:rPr>
-          <w:rStyle w:val="Forte"/>
-        </w:rPr>
-        <w:t xml:space="preserve">Nome </w:t>
-      </w:r>
-      <w:r>
-        <w:rPr>
-          <w:rStyle w:val="nfase"/>
-        </w:rPr>
-        <w:t xml:space="preserve">é </w:t>
-      </w:r>
+      <w:r>
+        <w:rPr>
+          <w:rStyle w:val="nfase"/>
+        </w:rPr>
+        <w:t xml:space="preserve"> | </w:t>
+      </w:r>
+      <w:proofErr w:type="gramStart"/>
+      <w:r>
+        <w:rPr>
+          <w:rStyle w:val="Forte"/>
+        </w:rPr>
+        <w:t>nome[</w:t>
+      </w:r>
+      <w:proofErr w:type="gramEnd"/>
+      <w:r>
+        <w:rPr>
+          <w:rStyle w:val="Forte"/>
+        </w:rPr>
+        <w:t>índice]</w:t>
+      </w:r>
+      <w:r>
+        <w:rPr>
+          <w:rStyle w:val="nfase"/>
+        </w:rPr>
+        <w:t xml:space="preserve"> | </w:t>
+      </w:r>
+      <w:r>
+        <w:rPr>
+          <w:rStyle w:val="Forte"/>
+        </w:rPr>
+        <w:t>NEGAÇÃO</w:t>
+      </w:r>
+      <w:r>
+        <w:rPr>
+          <w:rStyle w:val="nfase"/>
+        </w:rPr>
+        <w:t xml:space="preserve"> </w:t>
+      </w:r>
+      <w:r>
+        <w:rPr>
+          <w:rStyle w:val="nfaseSutil"/>
+        </w:rPr>
+        <w:t>Expressão</w:t>
+      </w:r>
+      <w:r>
+        <w:rPr>
+          <w:rStyle w:val="nfase"/>
+        </w:rPr>
+        <w:t xml:space="preserve"> | </w:t>
+      </w:r>
+      <w:r>
+        <w:rPr>
+          <w:rStyle w:val="Forte"/>
+        </w:rPr>
+        <w:t>(</w:t>
+      </w:r>
+      <w:r>
+        <w:rPr>
+          <w:rStyle w:val="nfaseSutil"/>
+        </w:rPr>
+        <w:t>Expressão</w:t>
+      </w:r>
+      <w:r>
+        <w:rPr>
+          <w:rStyle w:val="Forte"/>
+        </w:rPr>
+        <w:t>)</w:t>
+      </w:r>
+    </w:p>
+    <w:p>
+      <w:pPr>
+        <w:rPr>
+          <w:rStyle w:val="nfase"/>
+        </w:rPr>
+      </w:pPr>
+      <w:r>
+        <w:rPr>
+          <w:rStyle w:val="nfaseSutil"/>
+        </w:rPr>
+        <w:t>Contagem</w:t>
+      </w:r>
+      <w:r>
+        <w:rPr>
+          <w:rStyle w:val="nfase"/>
+        </w:rPr>
+        <w:t xml:space="preserve"> -&gt; </w:t>
+      </w:r>
+      <w:proofErr w:type="spellStart"/>
+      <w:proofErr w:type="gramStart"/>
+      <w:r>
+        <w:rPr>
+          <w:rStyle w:val="Forte"/>
+        </w:rPr>
+        <w:t>count</w:t>
+      </w:r>
+      <w:proofErr w:type="spellEnd"/>
+      <w:r>
+        <w:rPr>
+          <w:rStyle w:val="Forte"/>
+        </w:rPr>
+        <w:t>(</w:t>
+      </w:r>
+      <w:proofErr w:type="spellStart"/>
+      <w:proofErr w:type="gramEnd"/>
+      <w:r>
+        <w:rPr>
+          <w:rStyle w:val="nfaseSutil"/>
+        </w:rPr>
+        <w:t>Lista-de-nomes</w:t>
+      </w:r>
+      <w:proofErr w:type="spellEnd"/>
+      <w:r>
+        <w:rPr>
+          <w:rStyle w:val="Forte"/>
+        </w:rPr>
+        <w:t>)</w:t>
+      </w:r>
+      <w:r>
+        <w:rPr>
+          <w:rStyle w:val="nfase"/>
+        </w:rPr>
+        <w:t xml:space="preserve"> </w:t>
+      </w:r>
+      <w:r>
+        <w:rPr>
+          <w:rStyle w:val="Forte"/>
+        </w:rPr>
+        <w:t>Operador</w:t>
+      </w:r>
+      <w:r>
+        <w:rPr>
+          <w:rStyle w:val="nfase"/>
+        </w:rPr>
+        <w:t xml:space="preserve"> </w:t>
+      </w:r>
+      <w:r>
+        <w:rPr>
+          <w:rStyle w:val="Forte"/>
+        </w:rPr>
+        <w:t>Valor</w:t>
+      </w:r>
+    </w:p>
+    <w:p>
+      <w:pPr>
+        <w:rPr>
+          <w:rStyle w:val="nfase"/>
+        </w:rPr>
+      </w:pPr>
+      <w:proofErr w:type="spellStart"/>
+      <w:r>
+        <w:rPr>
+          <w:rStyle w:val="nfaseSutil"/>
+        </w:rPr>
+        <w:t>Lista-de-nomes</w:t>
+      </w:r>
+      <w:proofErr w:type="spellEnd"/>
+      <w:r>
+        <w:rPr>
+          <w:rStyle w:val="nfase"/>
+        </w:rPr>
+        <w:t xml:space="preserve"> -&gt; </w:t>
+      </w:r>
+      <w:r>
+        <w:rPr>
+          <w:rStyle w:val="nfaseSutil"/>
+        </w:rPr>
+        <w:t>I</w:t>
+      </w:r>
+      <w:r>
+        <w:rPr>
+          <w:rStyle w:val="nfaseSutil"/>
+        </w:rPr>
+        <w:t>tem</w:t>
+      </w:r>
+      <w:r>
+        <w:rPr>
+          <w:rStyle w:val="nfase"/>
+        </w:rPr>
+        <w:t xml:space="preserve"> | </w:t>
+      </w:r>
+      <w:r>
+        <w:rPr>
+          <w:rStyle w:val="nfaseSutil"/>
+        </w:rPr>
+        <w:t>I</w:t>
+      </w:r>
+      <w:r>
+        <w:rPr>
+          <w:rStyle w:val="nfaseSutil"/>
+        </w:rPr>
+        <w:t>tem</w:t>
+      </w:r>
+      <w:r>
+        <w:rPr>
+          <w:rStyle w:val="Forte"/>
+        </w:rPr>
+        <w:t>,</w:t>
+      </w:r>
+      <w:r>
+        <w:rPr>
+          <w:rStyle w:val="nfase"/>
+        </w:rPr>
+        <w:t xml:space="preserve"> </w:t>
+      </w:r>
+      <w:proofErr w:type="spellStart"/>
+      <w:r>
+        <w:rPr>
+          <w:rStyle w:val="nfaseSutil"/>
+        </w:rPr>
+        <w:t>Lista-de-</w:t>
+      </w:r>
+      <w:proofErr w:type="gramStart"/>
+      <w:r>
+        <w:rPr>
+          <w:rStyle w:val="nfaseSutil"/>
+        </w:rPr>
+        <w:t>nomes</w:t>
+      </w:r>
+      <w:proofErr w:type="spellEnd"/>
+      <w:proofErr w:type="gramEnd"/>
+    </w:p>
+    <w:p>
+      <w:pPr>
+        <w:rPr>
+          <w:rStyle w:val="nfase"/>
+        </w:rPr>
+      </w:pPr>
+      <w:r>
+        <w:rPr>
+          <w:rStyle w:val="nfaseSutil"/>
+        </w:rPr>
+        <w:t>Item</w:t>
+      </w:r>
+      <w:r>
+        <w:rPr>
+          <w:rStyle w:val="nfase"/>
+        </w:rPr>
+        <w:t xml:space="preserve"> -&gt; </w:t>
+      </w:r>
+      <w:r>
+        <w:rPr>
+          <w:rStyle w:val="Forte"/>
+        </w:rPr>
+        <w:t>nome</w:t>
+      </w:r>
+      <w:r>
+        <w:rPr>
+          <w:rStyle w:val="nfase"/>
+        </w:rPr>
+        <w:t xml:space="preserve"> | </w:t>
+      </w:r>
+      <w:proofErr w:type="gramStart"/>
+      <w:r>
+        <w:rPr>
+          <w:rStyle w:val="Forte"/>
+        </w:rPr>
+        <w:t>nome[</w:t>
+      </w:r>
+      <w:proofErr w:type="gramEnd"/>
+      <w:r>
+        <w:rPr>
+          <w:rStyle w:val="Forte"/>
+        </w:rPr>
+        <w:t>índice]</w:t>
+      </w:r>
+      <w:r>
+        <w:rPr>
+          <w:rStyle w:val="nfase"/>
+        </w:rPr>
+        <w:t xml:space="preserve"> | </w:t>
+      </w:r>
+      <w:r>
+        <w:rPr>
+          <w:rStyle w:val="nfaseSutil"/>
+        </w:rPr>
+        <w:t>Repetição</w:t>
+      </w:r>
+    </w:p>
+    <w:p>
+      <w:pPr>
+        <w:rPr>
+          <w:rStyle w:val="nfase"/>
+        </w:rPr>
+      </w:pPr>
+      <w:r>
+        <w:rPr>
+          <w:rStyle w:val="nfaseSutil"/>
+        </w:rPr>
+        <w:t>Repetição</w:t>
+      </w:r>
+      <w:r>
+        <w:rPr>
+          <w:rStyle w:val="nfase"/>
+        </w:rPr>
+        <w:t xml:space="preserve"> -&gt; </w:t>
+      </w:r>
+      <w:r>
+        <w:rPr>
+          <w:rStyle w:val="Forte"/>
+        </w:rPr>
+        <w:t>for</w:t>
+      </w:r>
+      <w:r>
+        <w:rPr>
+          <w:rStyle w:val="nfase"/>
+        </w:rPr>
+        <w:t xml:space="preserve"> </w:t>
+      </w:r>
+      <w:r>
+        <w:rPr>
+          <w:rStyle w:val="Forte"/>
+        </w:rPr>
+        <w:t>nome in [início..fim]:</w:t>
+      </w:r>
+      <w:r>
+        <w:rPr>
+          <w:rStyle w:val="nfase"/>
+        </w:rPr>
+        <w:t xml:space="preserve"> </w:t>
+      </w:r>
+      <w:r>
+        <w:rPr>
+          <w:rStyle w:val="nfaseSutil"/>
+        </w:rPr>
+        <w:t>Expressão</w:t>
+      </w:r>
+    </w:p>
+    <w:p>
+      <w:pPr>
+        <w:rPr>
+          <w:rStyle w:val="nfase"/>
+        </w:rPr>
+      </w:pPr>
     </w:p>
     <w:sectPr>
       <w:pgSz w:w="11906" w:h="16838"/>
@@ -143,6 +796,243 @@
     </w:sectPr>
   </w:body>
 </w:document>
+</file>
+
+<file path=word/numbering.xml><?xml version="1.0" encoding="utf-8"?>
+<w:numbering xmlns:ve="http://schemas.openxmlformats.org/markup-compatibility/2006" xmlns:o="urn:schemas-microsoft-com:office:office" xmlns:r="http://schemas.openxmlformats.org/officeDocument/2006/relationships" xmlns:m="http://schemas.openxmlformats.org/officeDocument/2006/math" xmlns:v="urn:schemas-microsoft-com:vml" xmlns:wp="http://schemas.openxmlformats.org/drawingml/2006/wordprocessingDrawing" xmlns:w10="urn:schemas-microsoft-com:office:word" xmlns:w="http://schemas.openxmlformats.org/wordprocessingml/2006/main" xmlns:wne="http://schemas.microsoft.com/office/word/2006/wordml">
+  <w:abstractNum w:abstractNumId="0">
+    <w:nsid w:val="00BD7B98"/>
+    <w:multiLevelType w:val="hybridMultilevel"/>
+    <w:tmpl w:val="92FEC50A"/>
+    <w:lvl w:ilvl="0" w:tplc="04160001">
+      <w:start w:val="1"/>
+      <w:numFmt w:val="bullet"/>
+      <w:lvlText w:val=""/>
+      <w:lvlJc w:val="left"/>
+      <w:pPr>
+        <w:ind w:left="720" w:hanging="360"/>
+      </w:pPr>
+      <w:rPr>
+        <w:rFonts w:ascii="Symbol" w:hAnsi="Symbol" w:hint="default"/>
+      </w:rPr>
+    </w:lvl>
+    <w:lvl w:ilvl="1" w:tplc="04160003" w:tentative="1">
+      <w:start w:val="1"/>
+      <w:numFmt w:val="bullet"/>
+      <w:lvlText w:val="o"/>
+      <w:lvlJc w:val="left"/>
+      <w:pPr>
+        <w:ind w:left="1440" w:hanging="360"/>
+      </w:pPr>
+      <w:rPr>
+        <w:rFonts w:ascii="Courier New" w:hAnsi="Courier New" w:cs="Courier New" w:hint="default"/>
+      </w:rPr>
+    </w:lvl>
+    <w:lvl w:ilvl="2" w:tplc="04160005" w:tentative="1">
+      <w:start w:val="1"/>
+      <w:numFmt w:val="bullet"/>
+      <w:lvlText w:val=""/>
+      <w:lvlJc w:val="left"/>
+      <w:pPr>
+        <w:ind w:left="2160" w:hanging="360"/>
+      </w:pPr>
+      <w:rPr>
+        <w:rFonts w:ascii="Wingdings" w:hAnsi="Wingdings" w:hint="default"/>
+      </w:rPr>
+    </w:lvl>
+    <w:lvl w:ilvl="3" w:tplc="04160001" w:tentative="1">
+      <w:start w:val="1"/>
+      <w:numFmt w:val="bullet"/>
+      <w:lvlText w:val=""/>
+      <w:lvlJc w:val="left"/>
+      <w:pPr>
+        <w:ind w:left="2880" w:hanging="360"/>
+      </w:pPr>
+      <w:rPr>
+        <w:rFonts w:ascii="Symbol" w:hAnsi="Symbol" w:hint="default"/>
+      </w:rPr>
+    </w:lvl>
+    <w:lvl w:ilvl="4" w:tplc="04160003" w:tentative="1">
+      <w:start w:val="1"/>
+      <w:numFmt w:val="bullet"/>
+      <w:lvlText w:val="o"/>
+      <w:lvlJc w:val="left"/>
+      <w:pPr>
+        <w:ind w:left="3600" w:hanging="360"/>
+      </w:pPr>
+      <w:rPr>
+        <w:rFonts w:ascii="Courier New" w:hAnsi="Courier New" w:cs="Courier New" w:hint="default"/>
+      </w:rPr>
+    </w:lvl>
+    <w:lvl w:ilvl="5" w:tplc="04160005" w:tentative="1">
+      <w:start w:val="1"/>
+      <w:numFmt w:val="bullet"/>
+      <w:lvlText w:val=""/>
+      <w:lvlJc w:val="left"/>
+      <w:pPr>
+        <w:ind w:left="4320" w:hanging="360"/>
+      </w:pPr>
+      <w:rPr>
+        <w:rFonts w:ascii="Wingdings" w:hAnsi="Wingdings" w:hint="default"/>
+      </w:rPr>
+    </w:lvl>
+    <w:lvl w:ilvl="6" w:tplc="04160001" w:tentative="1">
+      <w:start w:val="1"/>
+      <w:numFmt w:val="bullet"/>
+      <w:lvlText w:val=""/>
+      <w:lvlJc w:val="left"/>
+      <w:pPr>
+        <w:ind w:left="5040" w:hanging="360"/>
+      </w:pPr>
+      <w:rPr>
+        <w:rFonts w:ascii="Symbol" w:hAnsi="Symbol" w:hint="default"/>
+      </w:rPr>
+    </w:lvl>
+    <w:lvl w:ilvl="7" w:tplc="04160003" w:tentative="1">
+      <w:start w:val="1"/>
+      <w:numFmt w:val="bullet"/>
+      <w:lvlText w:val="o"/>
+      <w:lvlJc w:val="left"/>
+      <w:pPr>
+        <w:ind w:left="5760" w:hanging="360"/>
+      </w:pPr>
+      <w:rPr>
+        <w:rFonts w:ascii="Courier New" w:hAnsi="Courier New" w:cs="Courier New" w:hint="default"/>
+      </w:rPr>
+    </w:lvl>
+    <w:lvl w:ilvl="8" w:tplc="04160005" w:tentative="1">
+      <w:start w:val="1"/>
+      <w:numFmt w:val="bullet"/>
+      <w:lvlText w:val=""/>
+      <w:lvlJc w:val="left"/>
+      <w:pPr>
+        <w:ind w:left="6480" w:hanging="360"/>
+      </w:pPr>
+      <w:rPr>
+        <w:rFonts w:ascii="Wingdings" w:hAnsi="Wingdings" w:hint="default"/>
+      </w:rPr>
+    </w:lvl>
+  </w:abstractNum>
+  <w:abstractNum w:abstractNumId="1">
+    <w:nsid w:val="20307B43"/>
+    <w:multiLevelType w:val="hybridMultilevel"/>
+    <w:tmpl w:val="FD6A6AAE"/>
+    <w:lvl w:ilvl="0" w:tplc="04160001">
+      <w:start w:val="1"/>
+      <w:numFmt w:val="bullet"/>
+      <w:lvlText w:val=""/>
+      <w:lvlJc w:val="left"/>
+      <w:pPr>
+        <w:ind w:left="720" w:hanging="360"/>
+      </w:pPr>
+      <w:rPr>
+        <w:rFonts w:ascii="Symbol" w:hAnsi="Symbol" w:hint="default"/>
+      </w:rPr>
+    </w:lvl>
+    <w:lvl w:ilvl="1" w:tplc="04160003" w:tentative="1">
+      <w:start w:val="1"/>
+      <w:numFmt w:val="bullet"/>
+      <w:lvlText w:val="o"/>
+      <w:lvlJc w:val="left"/>
+      <w:pPr>
+        <w:ind w:left="1440" w:hanging="360"/>
+      </w:pPr>
+      <w:rPr>
+        <w:rFonts w:ascii="Courier New" w:hAnsi="Courier New" w:cs="Courier New" w:hint="default"/>
+      </w:rPr>
+    </w:lvl>
+    <w:lvl w:ilvl="2" w:tplc="04160005" w:tentative="1">
+      <w:start w:val="1"/>
+      <w:numFmt w:val="bullet"/>
+      <w:lvlText w:val=""/>
+      <w:lvlJc w:val="left"/>
+      <w:pPr>
+        <w:ind w:left="2160" w:hanging="360"/>
+      </w:pPr>
+      <w:rPr>
+        <w:rFonts w:ascii="Wingdings" w:hAnsi="Wingdings" w:hint="default"/>
+      </w:rPr>
+    </w:lvl>
+    <w:lvl w:ilvl="3" w:tplc="04160001" w:tentative="1">
+      <w:start w:val="1"/>
+      <w:numFmt w:val="bullet"/>
+      <w:lvlText w:val=""/>
+      <w:lvlJc w:val="left"/>
+      <w:pPr>
+        <w:ind w:left="2880" w:hanging="360"/>
+      </w:pPr>
+      <w:rPr>
+        <w:rFonts w:ascii="Symbol" w:hAnsi="Symbol" w:hint="default"/>
+      </w:rPr>
+    </w:lvl>
+    <w:lvl w:ilvl="4" w:tplc="04160003" w:tentative="1">
+      <w:start w:val="1"/>
+      <w:numFmt w:val="bullet"/>
+      <w:lvlText w:val="o"/>
+      <w:lvlJc w:val="left"/>
+      <w:pPr>
+        <w:ind w:left="3600" w:hanging="360"/>
+      </w:pPr>
+      <w:rPr>
+        <w:rFonts w:ascii="Courier New" w:hAnsi="Courier New" w:cs="Courier New" w:hint="default"/>
+      </w:rPr>
+    </w:lvl>
+    <w:lvl w:ilvl="5" w:tplc="04160005" w:tentative="1">
+      <w:start w:val="1"/>
+      <w:numFmt w:val="bullet"/>
+      <w:lvlText w:val=""/>
+      <w:lvlJc w:val="left"/>
+      <w:pPr>
+        <w:ind w:left="4320" w:hanging="360"/>
+      </w:pPr>
+      <w:rPr>
+        <w:rFonts w:ascii="Wingdings" w:hAnsi="Wingdings" w:hint="default"/>
+      </w:rPr>
+    </w:lvl>
+    <w:lvl w:ilvl="6" w:tplc="04160001" w:tentative="1">
+      <w:start w:val="1"/>
+      <w:numFmt w:val="bullet"/>
+      <w:lvlText w:val=""/>
+      <w:lvlJc w:val="left"/>
+      <w:pPr>
+        <w:ind w:left="5040" w:hanging="360"/>
+      </w:pPr>
+      <w:rPr>
+        <w:rFonts w:ascii="Symbol" w:hAnsi="Symbol" w:hint="default"/>
+      </w:rPr>
+    </w:lvl>
+    <w:lvl w:ilvl="7" w:tplc="04160003" w:tentative="1">
+      <w:start w:val="1"/>
+      <w:numFmt w:val="bullet"/>
+      <w:lvlText w:val="o"/>
+      <w:lvlJc w:val="left"/>
+      <w:pPr>
+        <w:ind w:left="5760" w:hanging="360"/>
+      </w:pPr>
+      <w:rPr>
+        <w:rFonts w:ascii="Courier New" w:hAnsi="Courier New" w:cs="Courier New" w:hint="default"/>
+      </w:rPr>
+    </w:lvl>
+    <w:lvl w:ilvl="8" w:tplc="04160005" w:tentative="1">
+      <w:start w:val="1"/>
+      <w:numFmt w:val="bullet"/>
+      <w:lvlText w:val=""/>
+      <w:lvlJc w:val="left"/>
+      <w:pPr>
+        <w:ind w:left="6480" w:hanging="360"/>
+      </w:pPr>
+      <w:rPr>
+        <w:rFonts w:ascii="Wingdings" w:hAnsi="Wingdings" w:hint="default"/>
+      </w:rPr>
+    </w:lvl>
+  </w:abstractNum>
+  <w:num w:numId="1">
+    <w:abstractNumId w:val="1"/>
+  </w:num>
+  <w:num w:numId="2">
+    <w:abstractNumId w:val="0"/>
+  </w:num>
+</w:numbering>
 </file>
 
 <file path=word/styles.xml><?xml version="1.0" encoding="utf-8"?>
@@ -392,10 +1282,10 @@
     <w:basedOn w:val="Fontepargpadro"/>
     <w:uiPriority w:val="20"/>
     <w:qFormat/>
-    <w:rsid w:val="0038670E"/>
+    <w:rsid w:val="00AD3EDE"/>
     <w:rPr>
-      <w:i/>
       <w:iCs/>
+      <w:color w:val="FF0000"/>
     </w:rPr>
   </w:style>
   <w:style w:type="character" w:styleId="Forte">
@@ -409,6 +1299,32 @@
       <w:b/>
       <w:bCs/>
     </w:rPr>
+  </w:style>
+  <w:style w:type="character" w:styleId="nfaseIntensa">
+    <w:name w:val="Intense Emphasis"/>
+    <w:aliases w:val="Explicação"/>
+    <w:basedOn w:val="Fontepargpadro"/>
+    <w:uiPriority w:val="21"/>
+    <w:qFormat/>
+    <w:rsid w:val="009A240C"/>
+    <w:rPr>
+      <w:b/>
+      <w:bCs/>
+      <w:i/>
+      <w:iCs/>
+      <w:color w:val="4F81BD" w:themeColor="accent1"/>
+    </w:rPr>
+  </w:style>
+  <w:style w:type="paragraph" w:styleId="PargrafodaLista">
+    <w:name w:val="List Paragraph"/>
+    <w:basedOn w:val="Normal"/>
+    <w:uiPriority w:val="34"/>
+    <w:qFormat/>
+    <w:rsid w:val="009A240C"/>
+    <w:pPr>
+      <w:ind w:left="720"/>
+      <w:contextualSpacing/>
+    </w:pPr>
   </w:style>
 </w:styles>
 </file>

</xml_diff>